<commit_message>
lettre de motivation update
</commit_message>
<xml_diff>
--- a/Motivation Letter/Lettre de Motivation.docx
+++ b/Motivation Letter/Lettre de Motivation.docx
@@ -429,7 +429,23 @@
           <w:szCs w:val="24"/>
           <w:lang w:val="fr-FR"/>
         </w:rPr>
-        <w:t xml:space="preserve"> pendant mon enfance, les jeux de Kylotonn m’attirent particulièrement car ils ravivent des souvenirs et je suis ravi de voir la belle progression de cette licence. Kyl</w:t>
+        <w:t xml:space="preserve"> pendant mon enfance, les jeux de Kylotonn m’attirent particulièrement car ils ravivent des souvenirs et je suis ravi de voir la belle progression de cette licence</w:t>
+      </w:r>
+      <w:r>
+        <w:rPr>
+          <w:sz w:val="20"/>
+          <w:szCs w:val="24"/>
+          <w:lang w:val="fr-FR"/>
+        </w:rPr>
+        <w:t xml:space="preserve"> jusqu’à WRC Generations</w:t>
+      </w:r>
+      <w:r>
+        <w:rPr>
+          <w:sz w:val="20"/>
+          <w:szCs w:val="24"/>
+          <w:lang w:val="fr-FR"/>
+        </w:rPr>
+        <w:t>. Kyl</w:t>
       </w:r>
       <w:r>
         <w:rPr>
@@ -882,7 +898,63 @@
           <w:szCs w:val="24"/>
           <w:lang w:val="fr-FR"/>
         </w:rPr>
-        <w:t>. La programmation réseau demande beaucoup d’attention aux bonnes pratiques et à l’optimisation, et je suis confient que je peux vous apporter un bon niveau de développement pour contribuer à l’avancement du prochain WRC.</w:t>
+        <w:t xml:space="preserve">. La programmation réseau demande beaucoup d’attention aux bonnes pratiques et à l’optimisation, et je suis confient que je peux vous apporter un bon niveau de développement pour contribuer à l’avancement du </w:t>
+      </w:r>
+      <w:r>
+        <w:rPr>
+          <w:sz w:val="20"/>
+          <w:szCs w:val="24"/>
+          <w:lang w:val="fr-FR"/>
+        </w:rPr>
+        <w:t>prochain titre (</w:t>
+      </w:r>
+      <w:r>
+        <w:rPr>
+          <w:sz w:val="20"/>
+          <w:szCs w:val="24"/>
+          <w:lang w:val="fr-FR"/>
+        </w:rPr>
+        <w:t xml:space="preserve">MMO </w:t>
+      </w:r>
+      <w:r>
+        <w:rPr>
+          <w:sz w:val="20"/>
+          <w:szCs w:val="24"/>
+          <w:lang w:val="fr-FR"/>
+        </w:rPr>
+        <w:t>open</w:t>
+      </w:r>
+      <w:r>
+        <w:rPr>
+          <w:sz w:val="20"/>
+          <w:szCs w:val="24"/>
+          <w:lang w:val="fr-FR"/>
+        </w:rPr>
+        <w:t>-</w:t>
+      </w:r>
+      <w:r>
+        <w:rPr>
+          <w:sz w:val="20"/>
+          <w:szCs w:val="24"/>
+          <w:lang w:val="fr-FR"/>
+        </w:rPr>
+        <w:t>world) Test Drive</w:t>
+      </w:r>
+      <w:r>
+        <w:rPr>
+          <w:sz w:val="20"/>
+          <w:szCs w:val="24"/>
+          <w:lang w:val="fr-FR"/>
+        </w:rPr>
+        <w:t xml:space="preserve"> Unlimited</w:t>
+      </w:r>
+      <w:r>
+        <w:rPr>
+          <w:sz w:val="20"/>
+          <w:szCs w:val="24"/>
+          <w:lang w:val="fr-FR"/>
+        </w:rPr>
+        <w:t>.</w:t>
       </w:r>
     </w:p>
     <w:p>

</xml_diff>